<commit_message>
Uploaded week 2 PL/SQL module successfully
</commit_message>
<xml_diff>
--- a/Java FSE/Week 2 Assignment/PL-SQL/Exercise 1.docx
+++ b/Java FSE/Week 2 Assignment/PL-SQL/Exercise 1.docx
@@ -114,15 +114,7 @@
         <w:ind w:left="1080"/>
       </w:pPr>
       <w:r>
-        <w:t xml:space="preserve">  </w:t>
-      </w:r>
-      <w:proofErr w:type="spellStart"/>
-      <w:r>
-        <w:t>cust_id</w:t>
-      </w:r>
-      <w:proofErr w:type="spellEnd"/>
-      <w:r>
-        <w:t xml:space="preserve"> NUMBER;</w:t>
+        <w:t xml:space="preserve">  cust_id NUMBER;</w:t>
       </w:r>
     </w:p>
     <w:p>
@@ -149,32 +141,16 @@
         <w:ind w:left="1080"/>
       </w:pPr>
       <w:r>
-        <w:t xml:space="preserve">  </w:t>
-      </w:r>
-      <w:proofErr w:type="spellStart"/>
-      <w:r>
-        <w:t>loan_id</w:t>
-      </w:r>
-      <w:proofErr w:type="spellEnd"/>
-      <w:r>
-        <w:t xml:space="preserve"> NUMBER;</w:t>
-      </w:r>
-    </w:p>
-    <w:p>
-      <w:pPr>
-        <w:spacing w:after="0"/>
-        <w:ind w:left="1080"/>
-      </w:pPr>
-      <w:r>
-        <w:t xml:space="preserve">  </w:t>
-      </w:r>
-      <w:proofErr w:type="spellStart"/>
-      <w:r>
-        <w:t>interest_rate</w:t>
-      </w:r>
-      <w:proofErr w:type="spellEnd"/>
-      <w:r>
-        <w:t xml:space="preserve"> NUMBER;</w:t>
+        <w:t xml:space="preserve">  loan_id NUMBER;</w:t>
+      </w:r>
+    </w:p>
+    <w:p>
+      <w:pPr>
+        <w:spacing w:after="0"/>
+        <w:ind w:left="1080"/>
+      </w:pPr>
+      <w:r>
+        <w:t xml:space="preserve">  interest_rate NUMBER;</w:t>
       </w:r>
     </w:p>
     <w:p>
@@ -198,57 +174,25 @@
         <w:ind w:left="1080"/>
       </w:pPr>
       <w:r>
-        <w:t xml:space="preserve">  FOR r IN (SELECT </w:t>
-      </w:r>
-      <w:proofErr w:type="spellStart"/>
-      <w:r>
-        <w:t>customerid</w:t>
-      </w:r>
-      <w:proofErr w:type="spellEnd"/>
-      <w:r>
-        <w:t>, dob FROM customers) LOOP</w:t>
-      </w:r>
-    </w:p>
-    <w:p>
-      <w:pPr>
-        <w:spacing w:after="0"/>
-        <w:ind w:left="1080"/>
-      </w:pPr>
-      <w:r>
-        <w:t xml:space="preserve">    </w:t>
-      </w:r>
-      <w:proofErr w:type="spellStart"/>
-      <w:r>
-        <w:t>cust_id</w:t>
-      </w:r>
-      <w:proofErr w:type="spellEnd"/>
-      <w:r>
-        <w:t xml:space="preserve"> := </w:t>
-      </w:r>
-      <w:proofErr w:type="spellStart"/>
-      <w:r>
-        <w:t>r.customerid</w:t>
-      </w:r>
-      <w:proofErr w:type="spellEnd"/>
-      <w:r>
-        <w:t>;</w:t>
-      </w:r>
-    </w:p>
-    <w:p>
-      <w:pPr>
-        <w:spacing w:after="0"/>
-        <w:ind w:left="1080"/>
-      </w:pPr>
-      <w:r>
-        <w:t xml:space="preserve">    dob := </w:t>
-      </w:r>
-      <w:proofErr w:type="spellStart"/>
-      <w:r>
-        <w:t>r.dob</w:t>
-      </w:r>
-      <w:proofErr w:type="spellEnd"/>
-      <w:r>
-        <w:t>;</w:t>
+        <w:t xml:space="preserve">  FOR r IN (SELECT customerid, dob FROM customers) LOOP</w:t>
+      </w:r>
+    </w:p>
+    <w:p>
+      <w:pPr>
+        <w:spacing w:after="0"/>
+        <w:ind w:left="1080"/>
+      </w:pPr>
+      <w:r>
+        <w:t xml:space="preserve">    cust_id := r.customerid;</w:t>
+      </w:r>
+    </w:p>
+    <w:p>
+      <w:pPr>
+        <w:spacing w:after="0"/>
+        <w:ind w:left="1080"/>
+      </w:pPr>
+      <w:r>
+        <w:t xml:space="preserve">    dob := r.dob;</w:t>
       </w:r>
     </w:p>
     <w:p>
@@ -281,97 +225,25 @@
         <w:ind w:left="1080"/>
       </w:pPr>
       <w:r>
-        <w:t xml:space="preserve">      FOR </w:t>
-      </w:r>
-      <w:proofErr w:type="spellStart"/>
-      <w:r>
-        <w:t>loan_rec</w:t>
-      </w:r>
-      <w:proofErr w:type="spellEnd"/>
-      <w:r>
-        <w:t xml:space="preserve"> IN (SELECT </w:t>
-      </w:r>
-      <w:proofErr w:type="spellStart"/>
-      <w:r>
-        <w:t>loanid</w:t>
-      </w:r>
-      <w:proofErr w:type="spellEnd"/>
-      <w:r>
-        <w:t xml:space="preserve">, </w:t>
-      </w:r>
-      <w:proofErr w:type="spellStart"/>
-      <w:r>
-        <w:t>interestrate</w:t>
-      </w:r>
-      <w:proofErr w:type="spellEnd"/>
-      <w:r>
-        <w:t xml:space="preserve"> FROM loans WHERE </w:t>
-      </w:r>
-      <w:proofErr w:type="spellStart"/>
-      <w:r>
-        <w:t>customerid</w:t>
-      </w:r>
-      <w:proofErr w:type="spellEnd"/>
-      <w:r>
-        <w:t xml:space="preserve"> = </w:t>
-      </w:r>
-      <w:proofErr w:type="spellStart"/>
-      <w:r>
-        <w:t>cust_id</w:t>
-      </w:r>
-      <w:proofErr w:type="spellEnd"/>
-      <w:r>
-        <w:t>) LOOP</w:t>
-      </w:r>
-    </w:p>
-    <w:p>
-      <w:pPr>
-        <w:spacing w:after="0"/>
-        <w:ind w:left="1080"/>
-      </w:pPr>
-      <w:r>
-        <w:t xml:space="preserve">        </w:t>
-      </w:r>
-      <w:proofErr w:type="spellStart"/>
-      <w:r>
-        <w:t>loan_id</w:t>
-      </w:r>
-      <w:proofErr w:type="spellEnd"/>
-      <w:r>
-        <w:t xml:space="preserve"> := </w:t>
-      </w:r>
-      <w:proofErr w:type="spellStart"/>
-      <w:r>
-        <w:t>loan_rec.loanid</w:t>
-      </w:r>
-      <w:proofErr w:type="spellEnd"/>
-      <w:r>
-        <w:t>;</w:t>
-      </w:r>
-    </w:p>
-    <w:p>
-      <w:pPr>
-        <w:spacing w:after="0"/>
-        <w:ind w:left="1080"/>
-      </w:pPr>
-      <w:r>
-        <w:t xml:space="preserve">        </w:t>
-      </w:r>
-      <w:proofErr w:type="spellStart"/>
-      <w:r>
-        <w:t>interest_rate</w:t>
-      </w:r>
-      <w:proofErr w:type="spellEnd"/>
-      <w:r>
-        <w:t xml:space="preserve"> := </w:t>
-      </w:r>
-      <w:proofErr w:type="spellStart"/>
-      <w:r>
-        <w:t>loan_rec.interestrate</w:t>
-      </w:r>
-      <w:proofErr w:type="spellEnd"/>
-      <w:r>
-        <w:t>;</w:t>
+        <w:t xml:space="preserve">      FOR loan_rec IN (SELECT loanid, interestrate FROM loans WHERE customerid = cust_id) LOOP</w:t>
+      </w:r>
+    </w:p>
+    <w:p>
+      <w:pPr>
+        <w:spacing w:after="0"/>
+        <w:ind w:left="1080"/>
+      </w:pPr>
+      <w:r>
+        <w:t xml:space="preserve">        loan_id := loan_rec.loanid;</w:t>
+      </w:r>
+    </w:p>
+    <w:p>
+      <w:pPr>
+        <w:spacing w:after="0"/>
+        <w:ind w:left="1080"/>
+      </w:pPr>
+      <w:r>
+        <w:t xml:space="preserve">        interest_rate := loan_rec.interestrate;</w:t>
       </w:r>
     </w:p>
     <w:p>
@@ -395,48 +267,16 @@
         <w:ind w:left="1080"/>
       </w:pPr>
       <w:r>
-        <w:t xml:space="preserve">        SET </w:t>
-      </w:r>
-      <w:proofErr w:type="spellStart"/>
-      <w:r>
-        <w:t>interestrate</w:t>
-      </w:r>
-      <w:proofErr w:type="spellEnd"/>
-      <w:r>
-        <w:t xml:space="preserve"> = </w:t>
-      </w:r>
-      <w:proofErr w:type="spellStart"/>
-      <w:r>
-        <w:t>interest_rate</w:t>
-      </w:r>
-      <w:proofErr w:type="spellEnd"/>
-      <w:r>
-        <w:t xml:space="preserve"> - 1</w:t>
-      </w:r>
-    </w:p>
-    <w:p>
-      <w:pPr>
-        <w:spacing w:after="0"/>
-        <w:ind w:left="1080"/>
-      </w:pPr>
-      <w:r>
-        <w:t xml:space="preserve">        WHERE </w:t>
-      </w:r>
-      <w:proofErr w:type="spellStart"/>
-      <w:r>
-        <w:t>loanid</w:t>
-      </w:r>
-      <w:proofErr w:type="spellEnd"/>
-      <w:r>
-        <w:t xml:space="preserve"> = </w:t>
-      </w:r>
-      <w:proofErr w:type="spellStart"/>
-      <w:r>
-        <w:t>loan_id</w:t>
-      </w:r>
-      <w:proofErr w:type="spellEnd"/>
-      <w:r>
-        <w:t>;</w:t>
+        <w:t xml:space="preserve">        SET interestrate = interest_rate - 1</w:t>
+      </w:r>
+    </w:p>
+    <w:p>
+      <w:pPr>
+        <w:spacing w:after="0"/>
+        <w:ind w:left="1080"/>
+      </w:pPr>
+      <w:r>
+        <w:t xml:space="preserve">        WHERE loanid = loan_id;</w:t>
       </w:r>
     </w:p>
     <w:p>
@@ -480,49 +320,15 @@
         <w:spacing w:after="0"/>
         <w:ind w:left="1080"/>
       </w:pPr>
-    </w:p>
-    <w:p>
-      <w:pPr>
-        <w:spacing w:after="0"/>
-        <w:ind w:left="1080"/>
-      </w:pPr>
-      <w:r>
-        <w:drawing>
-          <wp:inline distT="0" distB="0" distL="0" distR="0" wp14:anchorId="0F5ABFAC" wp14:editId="6D6E2184">
-            <wp:extent cx="5731510" cy="279400"/>
-            <wp:effectExtent l="0" t="0" r="2540" b="6350"/>
-            <wp:docPr id="128926931" name="Picture 1"/>
-            <wp:cNvGraphicFramePr>
-              <a:graphicFrameLocks xmlns:a="http://schemas.openxmlformats.org/drawingml/2006/main" noChangeAspect="1"/>
-            </wp:cNvGraphicFramePr>
-            <a:graphic xmlns:a="http://schemas.openxmlformats.org/drawingml/2006/main">
-              <a:graphicData uri="http://schemas.openxmlformats.org/drawingml/2006/picture">
-                <pic:pic xmlns:pic="http://schemas.openxmlformats.org/drawingml/2006/picture">
-                  <pic:nvPicPr>
-                    <pic:cNvPr id="128926931" name=""/>
-                    <pic:cNvPicPr/>
-                  </pic:nvPicPr>
-                  <pic:blipFill>
-                    <a:blip r:embed="rId5"/>
-                    <a:stretch>
-                      <a:fillRect/>
-                    </a:stretch>
-                  </pic:blipFill>
-                  <pic:spPr>
-                    <a:xfrm>
-                      <a:off x="0" y="0"/>
-                      <a:ext cx="5731510" cy="279400"/>
-                    </a:xfrm>
-                    <a:prstGeom prst="rect">
-                      <a:avLst/>
-                    </a:prstGeom>
-                  </pic:spPr>
-                </pic:pic>
-              </a:graphicData>
-            </a:graphic>
-          </wp:inline>
-        </w:drawing>
-      </w:r>
+      <w:r>
+        <w:t>/</w:t>
+      </w:r>
+    </w:p>
+    <w:p>
+      <w:pPr>
+        <w:spacing w:after="0"/>
+        <w:ind w:left="1080"/>
+      </w:pPr>
     </w:p>
     <w:p>
       <w:pPr>
@@ -579,15 +385,7 @@
         <w:t>Question:</w:t>
       </w:r>
       <w:r>
-        <w:t xml:space="preserve"> Write a PL/SQL block that iterates through all customers and sets a flag </w:t>
-      </w:r>
-      <w:proofErr w:type="spellStart"/>
-      <w:r>
-        <w:t>IsVIP</w:t>
-      </w:r>
-      <w:proofErr w:type="spellEnd"/>
-      <w:r>
-        <w:t xml:space="preserve"> to TRUE for those with a balance over $10,000.</w:t>
+        <w:t xml:space="preserve"> Write a PL/SQL block that iterates through all customers and sets a flag IsVIP to TRUE for those with a balance over $10,000.</w:t>
       </w:r>
     </w:p>
     <w:p>
@@ -619,9 +417,11 @@
         <w:ind w:left="1080"/>
       </w:pPr>
       <w:r>
+        <w:t>--</w:t>
+      </w:r>
+      <w:r>
         <w:t>First adding a column name as “</w:t>
       </w:r>
-      <w:proofErr w:type="spellStart"/>
       <w:r>
         <w:rPr>
           <w:b/>
@@ -629,7 +429,6 @@
         </w:rPr>
         <w:t>isvip</w:t>
       </w:r>
-      <w:proofErr w:type="spellEnd"/>
       <w:r>
         <w:t>” in “</w:t>
       </w:r>
@@ -649,83 +448,165 @@
         <w:spacing w:after="0"/>
         <w:ind w:left="1080"/>
       </w:pPr>
-      <w:r>
-        <w:t>ALTER TABLE customers</w:t>
-      </w:r>
-    </w:p>
-    <w:p>
-      <w:pPr>
-        <w:spacing w:after="0"/>
-        <w:ind w:left="1080"/>
-      </w:pPr>
-      <w:r>
-        <w:t>ADD (</w:t>
-      </w:r>
-      <w:proofErr w:type="spellStart"/>
-      <w:r>
-        <w:t>isvip</w:t>
-      </w:r>
-      <w:proofErr w:type="spellEnd"/>
-      <w:r>
-        <w:t xml:space="preserve"> VARCHAR2(5));</w:t>
-      </w:r>
-    </w:p>
-    <w:p>
-      <w:pPr>
-        <w:spacing w:after="0"/>
-        <w:ind w:left="1080"/>
-      </w:pPr>
-      <w:r>
-        <w:drawing>
-          <wp:anchor distT="0" distB="0" distL="114300" distR="114300" simplePos="0" relativeHeight="251658240" behindDoc="1" locked="0" layoutInCell="1" allowOverlap="1" wp14:anchorId="510BFDD7" wp14:editId="50B1243A">
-            <wp:simplePos x="0" y="0"/>
-            <wp:positionH relativeFrom="column">
-              <wp:posOffset>710706</wp:posOffset>
-            </wp:positionH>
-            <wp:positionV relativeFrom="paragraph">
-              <wp:posOffset>56373</wp:posOffset>
-            </wp:positionV>
-            <wp:extent cx="5731510" cy="360680"/>
-            <wp:effectExtent l="0" t="0" r="2540" b="1270"/>
-            <wp:wrapNone/>
-            <wp:docPr id="695109777" name="Picture 1"/>
-            <wp:cNvGraphicFramePr>
-              <a:graphicFrameLocks xmlns:a="http://schemas.openxmlformats.org/drawingml/2006/main" noChangeAspect="1"/>
-            </wp:cNvGraphicFramePr>
-            <a:graphic xmlns:a="http://schemas.openxmlformats.org/drawingml/2006/main">
-              <a:graphicData uri="http://schemas.openxmlformats.org/drawingml/2006/picture">
-                <pic:pic xmlns:pic="http://schemas.openxmlformats.org/drawingml/2006/picture">
-                  <pic:nvPicPr>
-                    <pic:cNvPr id="695109777" name=""/>
-                    <pic:cNvPicPr/>
-                  </pic:nvPicPr>
-                  <pic:blipFill>
-                    <a:blip r:embed="rId6" cstate="print">
-                      <a:extLst>
-                        <a:ext uri="{28A0092B-C50C-407E-A947-70E740481C1C}">
-                          <a14:useLocalDpi xmlns:a14="http://schemas.microsoft.com/office/drawing/2010/main" val="0"/>
-                        </a:ext>
-                      </a:extLst>
-                    </a:blip>
-                    <a:stretch>
-                      <a:fillRect/>
-                    </a:stretch>
-                  </pic:blipFill>
-                  <pic:spPr>
-                    <a:xfrm>
-                      <a:off x="0" y="0"/>
-                      <a:ext cx="5731510" cy="360680"/>
-                    </a:xfrm>
-                    <a:prstGeom prst="rect">
-                      <a:avLst/>
-                    </a:prstGeom>
-                  </pic:spPr>
-                </pic:pic>
-              </a:graphicData>
-            </a:graphic>
-          </wp:anchor>
-        </w:drawing>
-      </w:r>
+    </w:p>
+    <w:p>
+      <w:pPr>
+        <w:spacing w:after="0"/>
+        <w:ind w:left="1080"/>
+        <w:rPr>
+          <w:lang w:val="en-IN"/>
+        </w:rPr>
+      </w:pPr>
+      <w:r>
+        <w:rPr>
+          <w:lang w:val="en-IN"/>
+        </w:rPr>
+        <w:t>BEGIN</w:t>
+      </w:r>
+    </w:p>
+    <w:p>
+      <w:pPr>
+        <w:spacing w:after="0"/>
+        <w:ind w:left="1080"/>
+        <w:rPr>
+          <w:lang w:val="en-IN"/>
+        </w:rPr>
+      </w:pPr>
+      <w:r>
+        <w:rPr>
+          <w:lang w:val="en-IN"/>
+        </w:rPr>
+        <w:t>   EXECUTE IMMEDIATE '</w:t>
+      </w:r>
+    </w:p>
+    <w:p>
+      <w:pPr>
+        <w:spacing w:after="0"/>
+        <w:ind w:left="1080"/>
+        <w:rPr>
+          <w:lang w:val="en-IN"/>
+        </w:rPr>
+      </w:pPr>
+      <w:r>
+        <w:rPr>
+          <w:lang w:val="en-IN"/>
+        </w:rPr>
+        <w:t>      ALTER TABLE customers</w:t>
+      </w:r>
+    </w:p>
+    <w:p>
+      <w:pPr>
+        <w:spacing w:after="0"/>
+        <w:ind w:left="1080"/>
+        <w:rPr>
+          <w:lang w:val="en-IN"/>
+        </w:rPr>
+      </w:pPr>
+      <w:r>
+        <w:rPr>
+          <w:lang w:val="en-IN"/>
+        </w:rPr>
+        <w:t>      ADD (isvip VARCHAR2(5))';</w:t>
+      </w:r>
+    </w:p>
+    <w:p>
+      <w:pPr>
+        <w:spacing w:after="0"/>
+        <w:ind w:left="1080"/>
+        <w:rPr>
+          <w:lang w:val="en-IN"/>
+        </w:rPr>
+      </w:pPr>
+      <w:r>
+        <w:rPr>
+          <w:lang w:val="en-IN"/>
+        </w:rPr>
+        <w:t>EXCEPTION</w:t>
+      </w:r>
+    </w:p>
+    <w:p>
+      <w:pPr>
+        <w:spacing w:after="0"/>
+        <w:ind w:left="1080"/>
+        <w:rPr>
+          <w:lang w:val="en-IN"/>
+        </w:rPr>
+      </w:pPr>
+      <w:r>
+        <w:rPr>
+          <w:lang w:val="en-IN"/>
+        </w:rPr>
+        <w:t>   WHEN OTHERS THEN</w:t>
+      </w:r>
+    </w:p>
+    <w:p>
+      <w:pPr>
+        <w:spacing w:after="0"/>
+        <w:ind w:left="1080"/>
+        <w:rPr>
+          <w:lang w:val="en-IN"/>
+        </w:rPr>
+      </w:pPr>
+      <w:r>
+        <w:rPr>
+          <w:lang w:val="en-IN"/>
+        </w:rPr>
+        <w:t>      DBMS_OUTPUT.PUT_LINE('An error occurred: ' || SQLERRM);</w:t>
+      </w:r>
+    </w:p>
+    <w:p>
+      <w:pPr>
+        <w:spacing w:after="0"/>
+        <w:ind w:left="1080"/>
+        <w:rPr>
+          <w:lang w:val="en-IN"/>
+        </w:rPr>
+      </w:pPr>
+      <w:r>
+        <w:rPr>
+          <w:lang w:val="en-IN"/>
+        </w:rPr>
+        <w:t>END;</w:t>
+      </w:r>
+    </w:p>
+    <w:p>
+      <w:pPr>
+        <w:spacing w:after="0"/>
+        <w:ind w:left="1080"/>
+        <w:rPr>
+          <w:lang w:val="en-IN"/>
+        </w:rPr>
+      </w:pPr>
+      <w:r>
+        <w:rPr>
+          <w:lang w:val="en-IN"/>
+        </w:rPr>
+        <w:t>/</w:t>
+      </w:r>
+    </w:p>
+    <w:p>
+      <w:pPr>
+        <w:spacing w:after="0"/>
+        <w:ind w:left="1080"/>
+      </w:pPr>
+    </w:p>
+    <w:p>
+      <w:pPr>
+        <w:spacing w:after="0"/>
+        <w:ind w:left="1080"/>
+      </w:pPr>
+    </w:p>
+    <w:p>
+      <w:pPr>
+        <w:spacing w:after="0"/>
+        <w:ind w:left="1080"/>
+      </w:pPr>
+    </w:p>
+    <w:p>
+      <w:pPr>
+        <w:spacing w:after="0"/>
+        <w:ind w:left="1080"/>
+      </w:pPr>
     </w:p>
     <w:p>
       <w:pPr>
@@ -742,15 +623,7 @@
         <w:ind w:left="1080"/>
       </w:pPr>
       <w:r>
-        <w:t xml:space="preserve">  </w:t>
-      </w:r>
-      <w:proofErr w:type="spellStart"/>
-      <w:r>
-        <w:t>cust_id</w:t>
-      </w:r>
-      <w:proofErr w:type="spellEnd"/>
-      <w:r>
-        <w:t xml:space="preserve"> NUMBER;</w:t>
+        <w:t xml:space="preserve">  cust_id NUMBER;</w:t>
       </w:r>
     </w:p>
     <w:p>
@@ -783,57 +656,25 @@
         <w:ind w:left="1080"/>
       </w:pPr>
       <w:r>
-        <w:t xml:space="preserve">  FOR rec IN (SELECT </w:t>
-      </w:r>
-      <w:proofErr w:type="spellStart"/>
-      <w:r>
-        <w:t>customerid</w:t>
-      </w:r>
-      <w:proofErr w:type="spellEnd"/>
-      <w:r>
-        <w:t>, balance FROM customers) LOOP</w:t>
-      </w:r>
-    </w:p>
-    <w:p>
-      <w:pPr>
-        <w:spacing w:after="0"/>
-        <w:ind w:left="1080"/>
-      </w:pPr>
-      <w:r>
-        <w:t xml:space="preserve">    </w:t>
-      </w:r>
-      <w:proofErr w:type="spellStart"/>
-      <w:r>
-        <w:t>cust_id</w:t>
-      </w:r>
-      <w:proofErr w:type="spellEnd"/>
-      <w:r>
-        <w:t xml:space="preserve"> := </w:t>
-      </w:r>
-      <w:proofErr w:type="spellStart"/>
-      <w:r>
-        <w:t>rec.customerid</w:t>
-      </w:r>
-      <w:proofErr w:type="spellEnd"/>
-      <w:r>
-        <w:t>;</w:t>
-      </w:r>
-    </w:p>
-    <w:p>
-      <w:pPr>
-        <w:spacing w:after="0"/>
-        <w:ind w:left="1080"/>
-      </w:pPr>
-      <w:r>
-        <w:t xml:space="preserve">    balance := </w:t>
-      </w:r>
-      <w:proofErr w:type="spellStart"/>
-      <w:r>
-        <w:t>rec.balance</w:t>
-      </w:r>
-      <w:proofErr w:type="spellEnd"/>
-      <w:r>
-        <w:t>;</w:t>
+        <w:t xml:space="preserve">  FOR rec IN (SELECT customerid, balance FROM customers) LOOP</w:t>
+      </w:r>
+    </w:p>
+    <w:p>
+      <w:pPr>
+        <w:spacing w:after="0"/>
+        <w:ind w:left="1080"/>
+      </w:pPr>
+      <w:r>
+        <w:t xml:space="preserve">    cust_id := rec.customerid;</w:t>
+      </w:r>
+    </w:p>
+    <w:p>
+      <w:pPr>
+        <w:spacing w:after="0"/>
+        <w:ind w:left="1080"/>
+      </w:pPr>
+      <w:r>
+        <w:t xml:space="preserve">    balance := rec.balance;</w:t>
       </w:r>
     </w:p>
     <w:p>
@@ -866,63 +707,31 @@
         <w:ind w:left="1080"/>
       </w:pPr>
       <w:r>
-        <w:t xml:space="preserve">      SET </w:t>
-      </w:r>
-      <w:proofErr w:type="spellStart"/>
-      <w:r>
-        <w:t>isvip</w:t>
-      </w:r>
-      <w:proofErr w:type="spellEnd"/>
-      <w:r>
-        <w:t xml:space="preserve"> = 'TRUE'</w:t>
-      </w:r>
-    </w:p>
-    <w:p>
-      <w:pPr>
-        <w:spacing w:after="0"/>
-        <w:ind w:left="1080"/>
-      </w:pPr>
-      <w:r>
-        <w:t xml:space="preserve">      WHERE </w:t>
-      </w:r>
-      <w:proofErr w:type="spellStart"/>
-      <w:r>
-        <w:t>customerid</w:t>
-      </w:r>
-      <w:proofErr w:type="spellEnd"/>
-      <w:r>
-        <w:t xml:space="preserve"> = </w:t>
-      </w:r>
-      <w:proofErr w:type="spellStart"/>
-      <w:r>
-        <w:t>cust_id</w:t>
-      </w:r>
-      <w:proofErr w:type="spellEnd"/>
-      <w:r>
-        <w:t>;</w:t>
-      </w:r>
-    </w:p>
-    <w:p>
-      <w:pPr>
-        <w:spacing w:after="0"/>
-        <w:ind w:left="1080"/>
-      </w:pPr>
-    </w:p>
-    <w:p>
-      <w:pPr>
-        <w:spacing w:after="0"/>
-        <w:ind w:left="1080"/>
-      </w:pPr>
-      <w:r>
-        <w:t xml:space="preserve">      DBMS_OUTPUT.PUT_LINE('Customer ' || </w:t>
-      </w:r>
-      <w:proofErr w:type="spellStart"/>
-      <w:r>
-        <w:t>cust_id</w:t>
-      </w:r>
-      <w:proofErr w:type="spellEnd"/>
-      <w:r>
-        <w:t xml:space="preserve"> || ' is now a VIP');</w:t>
+        <w:t xml:space="preserve">      SET isvip = 'TRUE'</w:t>
+      </w:r>
+    </w:p>
+    <w:p>
+      <w:pPr>
+        <w:spacing w:after="0"/>
+        <w:ind w:left="1080"/>
+      </w:pPr>
+      <w:r>
+        <w:t xml:space="preserve">      WHERE customerid = cust_id;</w:t>
+      </w:r>
+    </w:p>
+    <w:p>
+      <w:pPr>
+        <w:spacing w:after="0"/>
+        <w:ind w:left="1080"/>
+      </w:pPr>
+    </w:p>
+    <w:p>
+      <w:pPr>
+        <w:spacing w:after="0"/>
+        <w:ind w:left="1080"/>
+      </w:pPr>
+      <w:r>
+        <w:t xml:space="preserve">      DBMS_OUTPUT.PUT_LINE('Customer ' || cust_id || ' is now a VIP');</w:t>
       </w:r>
     </w:p>
     <w:p>
@@ -949,40 +758,16 @@
         <w:ind w:left="1080"/>
       </w:pPr>
       <w:r>
-        <w:t xml:space="preserve">      SET </w:t>
-      </w:r>
-      <w:proofErr w:type="spellStart"/>
-      <w:r>
-        <w:t>isvip</w:t>
-      </w:r>
-      <w:proofErr w:type="spellEnd"/>
-      <w:r>
-        <w:t xml:space="preserve"> = 'FALSE'</w:t>
-      </w:r>
-    </w:p>
-    <w:p>
-      <w:pPr>
-        <w:spacing w:after="0"/>
-        <w:ind w:left="1080"/>
-      </w:pPr>
-      <w:r>
-        <w:t xml:space="preserve">      WHERE </w:t>
-      </w:r>
-      <w:proofErr w:type="spellStart"/>
-      <w:r>
-        <w:t>customerid</w:t>
-      </w:r>
-      <w:proofErr w:type="spellEnd"/>
-      <w:r>
-        <w:t xml:space="preserve"> = </w:t>
-      </w:r>
-      <w:proofErr w:type="spellStart"/>
-      <w:r>
-        <w:t>cust_id</w:t>
-      </w:r>
-      <w:proofErr w:type="spellEnd"/>
-      <w:r>
-        <w:t>;</w:t>
+        <w:t xml:space="preserve">      SET isvip = 'FALSE'</w:t>
+      </w:r>
+    </w:p>
+    <w:p>
+      <w:pPr>
+        <w:spacing w:after="0"/>
+        <w:ind w:left="1080"/>
+      </w:pPr>
+      <w:r>
+        <w:t xml:space="preserve">      WHERE customerid = cust_id;</w:t>
       </w:r>
     </w:p>
     <w:p>
@@ -1017,49 +802,15 @@
         <w:spacing w:after="0"/>
         <w:ind w:left="1080"/>
       </w:pPr>
-    </w:p>
-    <w:p>
-      <w:pPr>
-        <w:spacing w:after="0"/>
-        <w:ind w:left="1080"/>
-      </w:pPr>
-      <w:r>
-        <w:drawing>
-          <wp:inline distT="0" distB="0" distL="0" distR="0" wp14:anchorId="1CFB83B7" wp14:editId="6CC79F45">
-            <wp:extent cx="5731510" cy="351790"/>
-            <wp:effectExtent l="0" t="0" r="2540" b="0"/>
-            <wp:docPr id="430181253" name="Picture 1"/>
-            <wp:cNvGraphicFramePr>
-              <a:graphicFrameLocks xmlns:a="http://schemas.openxmlformats.org/drawingml/2006/main" noChangeAspect="1"/>
-            </wp:cNvGraphicFramePr>
-            <a:graphic xmlns:a="http://schemas.openxmlformats.org/drawingml/2006/main">
-              <a:graphicData uri="http://schemas.openxmlformats.org/drawingml/2006/picture">
-                <pic:pic xmlns:pic="http://schemas.openxmlformats.org/drawingml/2006/picture">
-                  <pic:nvPicPr>
-                    <pic:cNvPr id="430181253" name=""/>
-                    <pic:cNvPicPr/>
-                  </pic:nvPicPr>
-                  <pic:blipFill>
-                    <a:blip r:embed="rId7"/>
-                    <a:stretch>
-                      <a:fillRect/>
-                    </a:stretch>
-                  </pic:blipFill>
-                  <pic:spPr>
-                    <a:xfrm>
-                      <a:off x="0" y="0"/>
-                      <a:ext cx="5731510" cy="351790"/>
-                    </a:xfrm>
-                    <a:prstGeom prst="rect">
-                      <a:avLst/>
-                    </a:prstGeom>
-                  </pic:spPr>
-                </pic:pic>
-              </a:graphicData>
-            </a:graphic>
-          </wp:inline>
-        </w:drawing>
-      </w:r>
+      <w:r>
+        <w:t>/</w:t>
+      </w:r>
+    </w:p>
+    <w:p>
+      <w:pPr>
+        <w:spacing w:after="0"/>
+        <w:ind w:left="1080"/>
+      </w:pPr>
     </w:p>
     <w:p>
       <w:pPr>
@@ -1144,49 +895,25 @@
         <w:ind w:left="1080"/>
       </w:pPr>
       <w:r>
-        <w:t xml:space="preserve">  </w:t>
-      </w:r>
-      <w:proofErr w:type="spellStart"/>
-      <w:r>
-        <w:t>loan_id</w:t>
-      </w:r>
-      <w:proofErr w:type="spellEnd"/>
-      <w:r>
-        <w:t xml:space="preserve"> NUMBER;</w:t>
-      </w:r>
-    </w:p>
-    <w:p>
-      <w:pPr>
-        <w:spacing w:after="0"/>
-        <w:ind w:left="1080"/>
-      </w:pPr>
-      <w:r>
-        <w:t xml:space="preserve">  </w:t>
-      </w:r>
-      <w:proofErr w:type="spellStart"/>
-      <w:r>
-        <w:t>cust_id</w:t>
-      </w:r>
-      <w:proofErr w:type="spellEnd"/>
-      <w:r>
-        <w:t xml:space="preserve"> NUMBER;</w:t>
-      </w:r>
-    </w:p>
-    <w:p>
-      <w:pPr>
-        <w:spacing w:after="0"/>
-        <w:ind w:left="1080"/>
-      </w:pPr>
-      <w:r>
-        <w:t xml:space="preserve">  </w:t>
-      </w:r>
-      <w:proofErr w:type="spellStart"/>
-      <w:r>
-        <w:t>due_date</w:t>
-      </w:r>
-      <w:proofErr w:type="spellEnd"/>
-      <w:r>
-        <w:t xml:space="preserve"> DATE;</w:t>
+        <w:t xml:space="preserve">  loan_id NUMBER;</w:t>
+      </w:r>
+    </w:p>
+    <w:p>
+      <w:pPr>
+        <w:spacing w:after="0"/>
+        <w:ind w:left="1080"/>
+      </w:pPr>
+      <w:r>
+        <w:t xml:space="preserve">  cust_id NUMBER;</w:t>
+      </w:r>
+    </w:p>
+    <w:p>
+      <w:pPr>
+        <w:spacing w:after="0"/>
+        <w:ind w:left="1080"/>
+      </w:pPr>
+      <w:r>
+        <w:t xml:space="preserve">  due_date DATE;</w:t>
       </w:r>
     </w:p>
     <w:p>
@@ -1210,153 +937,49 @@
         <w:ind w:left="1080"/>
       </w:pPr>
       <w:r>
-        <w:t xml:space="preserve">  FOR rec IN (SELECT </w:t>
-      </w:r>
-      <w:proofErr w:type="spellStart"/>
-      <w:r>
-        <w:t>loanid</w:t>
-      </w:r>
-      <w:proofErr w:type="spellEnd"/>
-      <w:r>
-        <w:t xml:space="preserve">, </w:t>
-      </w:r>
-      <w:proofErr w:type="spellStart"/>
-      <w:r>
-        <w:t>customerid</w:t>
-      </w:r>
-      <w:proofErr w:type="spellEnd"/>
-      <w:r>
-        <w:t xml:space="preserve">, </w:t>
-      </w:r>
-      <w:proofErr w:type="spellStart"/>
-      <w:r>
-        <w:t>enddate</w:t>
-      </w:r>
-      <w:proofErr w:type="spellEnd"/>
-      <w:r>
-        <w:t xml:space="preserve"> FROM loans WHERE </w:t>
-      </w:r>
-      <w:proofErr w:type="spellStart"/>
-      <w:r>
-        <w:t>enddate</w:t>
-      </w:r>
-      <w:proofErr w:type="spellEnd"/>
-      <w:r>
-        <w:t xml:space="preserve"> &lt;= SYSDATE + 30) LOOP</w:t>
-      </w:r>
-    </w:p>
-    <w:p>
-      <w:pPr>
-        <w:spacing w:after="0"/>
-        <w:ind w:left="1080"/>
-      </w:pPr>
-      <w:r>
-        <w:t xml:space="preserve">    </w:t>
-      </w:r>
-      <w:proofErr w:type="spellStart"/>
-      <w:r>
-        <w:t>loan_id</w:t>
-      </w:r>
-      <w:proofErr w:type="spellEnd"/>
-      <w:r>
-        <w:t xml:space="preserve"> := </w:t>
-      </w:r>
-      <w:proofErr w:type="spellStart"/>
-      <w:r>
-        <w:t>rec.loanid</w:t>
-      </w:r>
-      <w:proofErr w:type="spellEnd"/>
-      <w:r>
-        <w:t>;</w:t>
-      </w:r>
-    </w:p>
-    <w:p>
-      <w:pPr>
-        <w:spacing w:after="0"/>
-        <w:ind w:left="1080"/>
-      </w:pPr>
-      <w:r>
-        <w:t xml:space="preserve">    </w:t>
-      </w:r>
-      <w:proofErr w:type="spellStart"/>
-      <w:r>
-        <w:t>cust_id</w:t>
-      </w:r>
-      <w:proofErr w:type="spellEnd"/>
-      <w:r>
-        <w:t xml:space="preserve"> := </w:t>
-      </w:r>
-      <w:proofErr w:type="spellStart"/>
-      <w:r>
-        <w:t>rec.customerid</w:t>
-      </w:r>
-      <w:proofErr w:type="spellEnd"/>
-      <w:r>
-        <w:t>;</w:t>
-      </w:r>
-    </w:p>
-    <w:p>
-      <w:pPr>
-        <w:spacing w:after="0"/>
-        <w:ind w:left="1080"/>
-      </w:pPr>
-      <w:r>
-        <w:t xml:space="preserve">    </w:t>
-      </w:r>
-      <w:proofErr w:type="spellStart"/>
-      <w:r>
-        <w:t>due_date</w:t>
-      </w:r>
-      <w:proofErr w:type="spellEnd"/>
-      <w:r>
-        <w:t xml:space="preserve"> := </w:t>
-      </w:r>
-      <w:proofErr w:type="spellStart"/>
-      <w:r>
-        <w:t>rec.enddate</w:t>
-      </w:r>
-      <w:proofErr w:type="spellEnd"/>
-      <w:r>
-        <w:t>;</w:t>
-      </w:r>
-    </w:p>
-    <w:p>
-      <w:pPr>
-        <w:spacing w:after="0"/>
-        <w:ind w:left="1080"/>
-      </w:pPr>
-    </w:p>
-    <w:p>
-      <w:pPr>
-        <w:spacing w:after="0"/>
-        <w:ind w:left="1080"/>
-      </w:pPr>
-      <w:r>
-        <w:t xml:space="preserve">    DBMS_OUTPUT.PUT_LINE('Reminder: Loan ' || </w:t>
-      </w:r>
-      <w:proofErr w:type="spellStart"/>
-      <w:r>
-        <w:t>loan_id</w:t>
-      </w:r>
-      <w:proofErr w:type="spellEnd"/>
-      <w:r>
-        <w:t xml:space="preserve"> || ' for customer ' || </w:t>
-      </w:r>
-      <w:proofErr w:type="spellStart"/>
-      <w:r>
-        <w:t>cust_id</w:t>
-      </w:r>
-      <w:proofErr w:type="spellEnd"/>
-      <w:r>
-        <w:t xml:space="preserve"> || ' is due on ' || </w:t>
-      </w:r>
-      <w:proofErr w:type="spellStart"/>
-      <w:r>
-        <w:t>due_date</w:t>
-      </w:r>
-      <w:proofErr w:type="spellEnd"/>
-      <w:r>
-        <w:t>);</w:t>
+        <w:t xml:space="preserve">  FOR rec IN (SELECT loanid, customerid, enddate FROM loans WHERE enddate &lt;= SYSDATE + 30) LOOP</w:t>
+      </w:r>
+    </w:p>
+    <w:p>
+      <w:pPr>
+        <w:spacing w:after="0"/>
+        <w:ind w:left="1080"/>
+      </w:pPr>
+      <w:r>
+        <w:t xml:space="preserve">    loan_id := rec.loanid;</w:t>
+      </w:r>
+    </w:p>
+    <w:p>
+      <w:pPr>
+        <w:spacing w:after="0"/>
+        <w:ind w:left="1080"/>
+      </w:pPr>
+      <w:r>
+        <w:t xml:space="preserve">    cust_id := rec.customerid;</w:t>
+      </w:r>
+    </w:p>
+    <w:p>
+      <w:pPr>
+        <w:spacing w:after="0"/>
+        <w:ind w:left="1080"/>
+      </w:pPr>
+      <w:r>
+        <w:t xml:space="preserve">    due_date := rec.enddate;</w:t>
+      </w:r>
+    </w:p>
+    <w:p>
+      <w:pPr>
+        <w:spacing w:after="0"/>
+        <w:ind w:left="1080"/>
+      </w:pPr>
+    </w:p>
+    <w:p>
+      <w:pPr>
+        <w:spacing w:after="0"/>
+        <w:ind w:left="1080"/>
+      </w:pPr>
+      <w:r>
+        <w:t xml:space="preserve">    DBMS_OUTPUT.PUT_LINE('Reminder: Loan ' || loan_id || ' for customer ' || cust_id || ' is due on ' || due_date);</w:t>
       </w:r>
     </w:p>
     <w:p>
@@ -1374,58 +997,16 @@
         <w:ind w:left="1080"/>
       </w:pPr>
       <w:r>
-        <w:drawing>
-          <wp:anchor distT="0" distB="0" distL="114300" distR="114300" simplePos="0" relativeHeight="251659264" behindDoc="1" locked="0" layoutInCell="1" allowOverlap="1" wp14:anchorId="50389577" wp14:editId="2D05E35A">
-            <wp:simplePos x="0" y="0"/>
-            <wp:positionH relativeFrom="column">
-              <wp:posOffset>586740</wp:posOffset>
-            </wp:positionH>
-            <wp:positionV relativeFrom="paragraph">
-              <wp:posOffset>232340</wp:posOffset>
-            </wp:positionV>
-            <wp:extent cx="5731510" cy="269240"/>
-            <wp:effectExtent l="0" t="0" r="2540" b="0"/>
-            <wp:wrapNone/>
-            <wp:docPr id="1792754400" name="Picture 1"/>
-            <wp:cNvGraphicFramePr>
-              <a:graphicFrameLocks xmlns:a="http://schemas.openxmlformats.org/drawingml/2006/main" noChangeAspect="1"/>
-            </wp:cNvGraphicFramePr>
-            <a:graphic xmlns:a="http://schemas.openxmlformats.org/drawingml/2006/main">
-              <a:graphicData uri="http://schemas.openxmlformats.org/drawingml/2006/picture">
-                <pic:pic xmlns:pic="http://schemas.openxmlformats.org/drawingml/2006/picture">
-                  <pic:nvPicPr>
-                    <pic:cNvPr id="1792754400" name=""/>
-                    <pic:cNvPicPr/>
-                  </pic:nvPicPr>
-                  <pic:blipFill>
-                    <a:blip r:embed="rId8" cstate="print">
-                      <a:extLst>
-                        <a:ext uri="{28A0092B-C50C-407E-A947-70E740481C1C}">
-                          <a14:useLocalDpi xmlns:a14="http://schemas.microsoft.com/office/drawing/2010/main" val="0"/>
-                        </a:ext>
-                      </a:extLst>
-                    </a:blip>
-                    <a:stretch>
-                      <a:fillRect/>
-                    </a:stretch>
-                  </pic:blipFill>
-                  <pic:spPr>
-                    <a:xfrm>
-                      <a:off x="0" y="0"/>
-                      <a:ext cx="5731510" cy="269240"/>
-                    </a:xfrm>
-                    <a:prstGeom prst="rect">
-                      <a:avLst/>
-                    </a:prstGeom>
-                  </pic:spPr>
-                </pic:pic>
-              </a:graphicData>
-            </a:graphic>
-          </wp:anchor>
-        </w:drawing>
-      </w:r>
-      <w:r>
         <w:t>END;</w:t>
+      </w:r>
+    </w:p>
+    <w:p>
+      <w:pPr>
+        <w:spacing w:after="0"/>
+        <w:ind w:left="1080"/>
+      </w:pPr>
+      <w:r>
+        <w:t>/</w:t>
       </w:r>
     </w:p>
     <w:sectPr>
@@ -2175,7 +1756,6 @@
   <w:style w:type="character" w:default="1" w:styleId="DefaultParagraphFont">
     <w:name w:val="Default Paragraph Font"/>
     <w:uiPriority w:val="1"/>
-    <w:semiHidden/>
     <w:unhideWhenUsed/>
   </w:style>
   <w:style w:type="table" w:default="1" w:styleId="TableNormal">

</xml_diff>